<commit_message>
update document Training ReactJs
</commit_message>
<xml_diff>
--- a/ReactJs/Training ReactJs.docx
+++ b/ReactJs/Training ReactJs.docx
@@ -725,17 +725,7 @@
           <w:sz w:val="26"/>
           <w:szCs w:val="26"/>
         </w:rPr>
-        <w:t xml:space="preserve"> (reducer todo chính, áp dụng thêm 1 reducer nữa để biết cách sử dụng</w:t>
-      </w:r>
-      <w:bookmarkStart w:id="0" w:name="_GoBack"/>
-      <w:bookmarkEnd w:id="0"/>
-      <w:r>
-        <w:rPr>
-          <w:rFonts w:ascii="Times New Roman" w:hAnsi="Times New Roman" w:cs="Times New Roman"/>
-          <w:sz w:val="26"/>
-          <w:szCs w:val="26"/>
-        </w:rPr>
-        <w:t>)</w:t>
+        <w:t xml:space="preserve"> (reducer todo chính, áp dụng thêm 1 reducer nữa để biết cách sử dụng)</w:t>
       </w:r>
     </w:p>
     <w:p>
@@ -791,7 +781,27 @@
           <w:szCs w:val="30"/>
           <w:u w:val="single"/>
         </w:rPr>
-        <w:t>Bài tập lớn:</w:t>
+        <w:t>Bài tậ</w:t>
+      </w:r>
+      <w:r>
+        <w:rPr>
+          <w:rFonts w:ascii="Times New Roman" w:hAnsi="Times New Roman" w:cs="Times New Roman"/>
+          <w:b/>
+          <w:sz w:val="30"/>
+          <w:szCs w:val="30"/>
+          <w:u w:val="single"/>
+        </w:rPr>
+        <w:t>p tổng hợp</w:t>
+      </w:r>
+      <w:r>
+        <w:rPr>
+          <w:rFonts w:ascii="Times New Roman" w:hAnsi="Times New Roman" w:cs="Times New Roman"/>
+          <w:b/>
+          <w:sz w:val="30"/>
+          <w:szCs w:val="30"/>
+          <w:u w:val="single"/>
+        </w:rPr>
+        <w:t>:</w:t>
       </w:r>
       <w:r>
         <w:rPr>
@@ -811,7 +821,7 @@
           <w:szCs w:val="30"/>
           <w:u w:val="single"/>
         </w:rPr>
-        <w:t>2</w:t>
+        <w:t>3</w:t>
       </w:r>
       <w:r>
         <w:rPr>
@@ -860,7 +870,15 @@
           <w:sz w:val="26"/>
           <w:szCs w:val="26"/>
         </w:rPr>
-        <w:t>Danh sách sản phẩm</w:t>
+        <w:t>Hiển thị d</w:t>
+      </w:r>
+      <w:r>
+        <w:rPr>
+          <w:rFonts w:ascii="Times New Roman" w:hAnsi="Times New Roman" w:cs="Times New Roman"/>
+          <w:sz w:val="26"/>
+          <w:szCs w:val="26"/>
+        </w:rPr>
+        <w:t>anh sách sản phẩm</w:t>
       </w:r>
     </w:p>
     <w:p>
@@ -921,6 +939,181 @@
           <w:szCs w:val="26"/>
         </w:rPr>
         <w:t>n lý cart</w:t>
+      </w:r>
+    </w:p>
+    <w:p>
+      <w:pPr>
+        <w:pStyle w:val="ListParagraph"/>
+        <w:numPr>
+          <w:ilvl w:val="0"/>
+          <w:numId w:val="2"/>
+        </w:numPr>
+        <w:rPr>
+          <w:rFonts w:ascii="Times New Roman" w:hAnsi="Times New Roman" w:cs="Times New Roman"/>
+          <w:sz w:val="26"/>
+          <w:szCs w:val="26"/>
+        </w:rPr>
+      </w:pPr>
+      <w:r>
+        <w:rPr>
+          <w:rFonts w:ascii="Times New Roman" w:hAnsi="Times New Roman" w:cs="Times New Roman"/>
+          <w:sz w:val="26"/>
+          <w:szCs w:val="26"/>
+        </w:rPr>
+        <w:t>…</w:t>
+      </w:r>
+    </w:p>
+    <w:p>
+      <w:pPr>
+        <w:rPr>
+          <w:rFonts w:ascii="Times New Roman" w:hAnsi="Times New Roman" w:cs="Times New Roman"/>
+          <w:sz w:val="26"/>
+          <w:szCs w:val="26"/>
+        </w:rPr>
+      </w:pPr>
+      <w:r>
+        <w:rPr>
+          <w:rFonts w:ascii="Times New Roman" w:hAnsi="Times New Roman" w:cs="Times New Roman"/>
+          <w:sz w:val="26"/>
+          <w:szCs w:val="26"/>
+        </w:rPr>
+        <w:t xml:space="preserve">Yêu cầu: </w:t>
+      </w:r>
+    </w:p>
+    <w:p>
+      <w:pPr>
+        <w:pStyle w:val="ListParagraph"/>
+        <w:numPr>
+          <w:ilvl w:val="0"/>
+          <w:numId w:val="2"/>
+        </w:numPr>
+        <w:rPr>
+          <w:rFonts w:ascii="Times New Roman" w:hAnsi="Times New Roman" w:cs="Times New Roman"/>
+          <w:sz w:val="26"/>
+          <w:szCs w:val="26"/>
+        </w:rPr>
+      </w:pPr>
+      <w:r>
+        <w:rPr>
+          <w:rFonts w:ascii="Times New Roman" w:hAnsi="Times New Roman" w:cs="Times New Roman"/>
+          <w:sz w:val="26"/>
+          <w:szCs w:val="26"/>
+        </w:rPr>
+        <w:t>Sử dụng redux</w:t>
+      </w:r>
+    </w:p>
+    <w:p>
+      <w:pPr>
+        <w:pStyle w:val="ListParagraph"/>
+        <w:numPr>
+          <w:ilvl w:val="0"/>
+          <w:numId w:val="2"/>
+        </w:numPr>
+        <w:rPr>
+          <w:rFonts w:ascii="Times New Roman" w:hAnsi="Times New Roman" w:cs="Times New Roman"/>
+          <w:sz w:val="26"/>
+          <w:szCs w:val="26"/>
+        </w:rPr>
+      </w:pPr>
+      <w:r>
+        <w:rPr>
+          <w:rFonts w:ascii="Times New Roman" w:hAnsi="Times New Roman" w:cs="Times New Roman"/>
+          <w:sz w:val="26"/>
+          <w:szCs w:val="26"/>
+        </w:rPr>
+        <w:t>Class component</w:t>
+      </w:r>
+    </w:p>
+    <w:p>
+      <w:pPr>
+        <w:pStyle w:val="ListParagraph"/>
+        <w:numPr>
+          <w:ilvl w:val="0"/>
+          <w:numId w:val="2"/>
+        </w:numPr>
+        <w:rPr>
+          <w:rFonts w:ascii="Times New Roman" w:hAnsi="Times New Roman" w:cs="Times New Roman"/>
+          <w:sz w:val="26"/>
+          <w:szCs w:val="26"/>
+        </w:rPr>
+      </w:pPr>
+      <w:r>
+        <w:rPr>
+          <w:rFonts w:ascii="Times New Roman" w:hAnsi="Times New Roman" w:cs="Times New Roman"/>
+          <w:sz w:val="26"/>
+          <w:szCs w:val="26"/>
+        </w:rPr>
+        <w:t xml:space="preserve">Giả lập </w:t>
+      </w:r>
+      <w:r>
+        <w:rPr>
+          <w:rFonts w:ascii="Times New Roman" w:hAnsi="Times New Roman" w:cs="Times New Roman"/>
+          <w:sz w:val="26"/>
+          <w:szCs w:val="26"/>
+        </w:rPr>
+        <w:t>chức năng đăng nhập</w:t>
+      </w:r>
+      <w:r>
+        <w:rPr>
+          <w:rFonts w:ascii="Times New Roman" w:hAnsi="Times New Roman" w:cs="Times New Roman"/>
+          <w:sz w:val="26"/>
+          <w:szCs w:val="26"/>
+        </w:rPr>
+        <w:t xml:space="preserve"> tài khoản</w:t>
+      </w:r>
+    </w:p>
+    <w:p>
+      <w:pPr>
+        <w:pStyle w:val="ListParagraph"/>
+        <w:numPr>
+          <w:ilvl w:val="0"/>
+          <w:numId w:val="2"/>
+        </w:numPr>
+        <w:rPr>
+          <w:rFonts w:ascii="Times New Roman" w:hAnsi="Times New Roman" w:cs="Times New Roman"/>
+          <w:sz w:val="26"/>
+          <w:szCs w:val="26"/>
+        </w:rPr>
+      </w:pPr>
+      <w:r>
+        <w:rPr>
+          <w:rFonts w:ascii="Times New Roman" w:hAnsi="Times New Roman" w:cs="Times New Roman"/>
+          <w:sz w:val="26"/>
+          <w:szCs w:val="26"/>
+        </w:rPr>
+        <w:t>Nêu các chức năng sẽ thực hiện</w:t>
+      </w:r>
+    </w:p>
+    <w:p>
+      <w:pPr>
+        <w:pStyle w:val="ListParagraph"/>
+        <w:numPr>
+          <w:ilvl w:val="0"/>
+          <w:numId w:val="2"/>
+        </w:numPr>
+        <w:rPr>
+          <w:rFonts w:ascii="Times New Roman" w:hAnsi="Times New Roman" w:cs="Times New Roman"/>
+          <w:sz w:val="26"/>
+          <w:szCs w:val="26"/>
+        </w:rPr>
+      </w:pPr>
+      <w:r>
+        <w:rPr>
+          <w:rFonts w:ascii="Times New Roman" w:hAnsi="Times New Roman" w:cs="Times New Roman"/>
+          <w:sz w:val="26"/>
+          <w:szCs w:val="26"/>
+        </w:rPr>
+        <w:t>Phân tích cách tổ chức dữ liệu trước khi thực h</w:t>
+      </w:r>
+      <w:bookmarkStart w:id="0" w:name="_GoBack"/>
+      <w:bookmarkEnd w:id="0"/>
+      <w:r>
+        <w:rPr>
+          <w:rFonts w:ascii="Times New Roman" w:hAnsi="Times New Roman" w:cs="Times New Roman"/>
+          <w:sz w:val="26"/>
+          <w:szCs w:val="26"/>
+        </w:rPr>
+        <w:t>iện</w:t>
       </w:r>
     </w:p>
     <w:p>

</xml_diff>